<commit_message>
Actualizada documentacion de requerimientos
</commit_message>
<xml_diff>
--- a/doc/Diseño Formularios Windows.docx
+++ b/doc/Diseño Formularios Windows.docx
@@ -83,23 +83,27 @@
     <w:p>
       <w:pPr>
         <w:rPr>
+          <w:b/>
           <w:sz w:val="32"/>
           <w:szCs w:val="32"/>
-        </w:rPr>
-      </w:pPr>
-      <w:proofErr w:type="spellStart"/>
-      <w:r>
-        <w:rPr>
+          <w:u w:val="single"/>
+        </w:rPr>
+      </w:pPr>
+      <w:r>
+        <w:rPr>
+          <w:b/>
           <w:sz w:val="32"/>
           <w:szCs w:val="32"/>
-        </w:rPr>
-        <w:t>Pagina</w:t>
-      </w:r>
-      <w:proofErr w:type="spellEnd"/>
-      <w:r>
-        <w:rPr>
+          <w:u w:val="single"/>
+        </w:rPr>
+        <w:t>Página</w:t>
+      </w:r>
+      <w:r>
+        <w:rPr>
+          <w:b/>
           <w:sz w:val="32"/>
           <w:szCs w:val="32"/>
+          <w:u w:val="single"/>
         </w:rPr>
         <w:t xml:space="preserve"> Formulario:</w:t>
       </w:r>
@@ -112,6 +116,7 @@
           <w:numId w:val="1"/>
         </w:numPr>
         <w:rPr>
+          <w:b/>
           <w:sz w:val="24"/>
           <w:szCs w:val="24"/>
         </w:rPr>
@@ -119,28 +124,16 @@
       <w:proofErr w:type="spellStart"/>
       <w:r>
         <w:rPr>
-          <w:sz w:val="24"/>
-          <w:szCs w:val="24"/>
-        </w:rPr>
-        <w:t>Re</w:t>
-      </w:r>
-      <w:r>
-        <w:rPr>
-          <w:sz w:val="24"/>
-          <w:szCs w:val="24"/>
-        </w:rPr>
-        <w:t>s</w:t>
-      </w:r>
-      <w:r>
-        <w:rPr>
-          <w:sz w:val="24"/>
-          <w:szCs w:val="24"/>
-        </w:rPr>
-        <w:t>ponsive</w:t>
+          <w:b/>
+          <w:sz w:val="24"/>
+          <w:szCs w:val="24"/>
+        </w:rPr>
+        <w:t>Responsive</w:t>
       </w:r>
       <w:proofErr w:type="spellEnd"/>
       <w:r>
         <w:rPr>
+          <w:b/>
           <w:sz w:val="24"/>
           <w:szCs w:val="24"/>
         </w:rPr>
@@ -151,7 +144,21 @@
           <w:sz w:val="24"/>
           <w:szCs w:val="24"/>
         </w:rPr>
-        <w:t xml:space="preserve"> el usuario pueda cambiar entre, pantalla completa, </w:t>
+        <w:t xml:space="preserve"> </w:t>
+      </w:r>
+      <w:r>
+        <w:rPr>
+          <w:sz w:val="24"/>
+          <w:szCs w:val="24"/>
+        </w:rPr>
+        <w:t>E</w:t>
+      </w:r>
+      <w:r>
+        <w:rPr>
+          <w:sz w:val="24"/>
+          <w:szCs w:val="24"/>
+        </w:rPr>
+        <w:t xml:space="preserve">l usuario pueda cambiar entre, pantalla completa, </w:t>
       </w:r>
       <w:proofErr w:type="spellStart"/>
       <w:r>
@@ -167,7 +174,15 @@
           <w:sz w:val="24"/>
           <w:szCs w:val="24"/>
         </w:rPr>
-        <w:t xml:space="preserve"> por defecto, o redimensionarlo. </w:t>
+        <w:t xml:space="preserve"> por </w:t>
+      </w:r>
+      <w:r>
+        <w:rPr>
+          <w:b/>
+          <w:sz w:val="24"/>
+          <w:szCs w:val="24"/>
+        </w:rPr>
+        <w:t xml:space="preserve">defecto, o redimensionarlo. </w:t>
       </w:r>
     </w:p>
     <w:p>
@@ -184,10 +199,18 @@
       </w:pPr>
       <w:r>
         <w:rPr>
-          <w:sz w:val="24"/>
-          <w:szCs w:val="24"/>
-        </w:rPr>
-        <w:t>Tamaño por defecto del formulario: 1360 x 760p</w:t>
+          <w:b/>
+          <w:sz w:val="24"/>
+          <w:szCs w:val="24"/>
+        </w:rPr>
+        <w:t>Tamaño por defecto del formulario:</w:t>
+      </w:r>
+      <w:r>
+        <w:rPr>
+          <w:sz w:val="24"/>
+          <w:szCs w:val="24"/>
+        </w:rPr>
+        <w:t xml:space="preserve"> 1360 x 760p</w:t>
       </w:r>
     </w:p>
     <w:p>
@@ -204,10 +227,18 @@
       </w:pPr>
       <w:r>
         <w:rPr>
-          <w:sz w:val="24"/>
-          <w:szCs w:val="24"/>
-        </w:rPr>
-        <w:t xml:space="preserve">Nombre: </w:t>
+          <w:b/>
+          <w:sz w:val="24"/>
+          <w:szCs w:val="24"/>
+        </w:rPr>
+        <w:t>Nombre:</w:t>
+      </w:r>
+      <w:r>
+        <w:rPr>
+          <w:sz w:val="24"/>
+          <w:szCs w:val="24"/>
+        </w:rPr>
+        <w:t xml:space="preserve"> </w:t>
       </w:r>
       <w:proofErr w:type="spellStart"/>
       <w:r>
@@ -234,6 +265,7 @@
       <w:proofErr w:type="spellStart"/>
       <w:r>
         <w:rPr>
+          <w:b/>
           <w:sz w:val="24"/>
           <w:szCs w:val="24"/>
         </w:rPr>
@@ -242,10 +274,18 @@
       <w:proofErr w:type="spellEnd"/>
       <w:r>
         <w:rPr>
-          <w:sz w:val="24"/>
-          <w:szCs w:val="24"/>
-        </w:rPr>
-        <w:t xml:space="preserve">: Center </w:t>
+          <w:b/>
+          <w:sz w:val="24"/>
+          <w:szCs w:val="24"/>
+        </w:rPr>
+        <w:t>:</w:t>
+      </w:r>
+      <w:r>
+        <w:rPr>
+          <w:sz w:val="24"/>
+          <w:szCs w:val="24"/>
+        </w:rPr>
+        <w:t xml:space="preserve"> Center </w:t>
       </w:r>
       <w:proofErr w:type="spellStart"/>
       <w:r>
@@ -272,12 +312,14 @@
           <w:numId w:val="1"/>
         </w:numPr>
         <w:rPr>
-          <w:sz w:val="24"/>
-          <w:szCs w:val="24"/>
-        </w:rPr>
-      </w:pPr>
-      <w:r>
-        <w:rPr>
+          <w:b/>
+          <w:sz w:val="24"/>
+          <w:szCs w:val="24"/>
+        </w:rPr>
+      </w:pPr>
+      <w:r>
+        <w:rPr>
+          <w:b/>
           <w:sz w:val="24"/>
           <w:szCs w:val="24"/>
         </w:rPr>
@@ -286,98 +328,250 @@
     </w:p>
     <w:p>
       <w:pPr>
-        <w:rPr>
-          <w:sz w:val="24"/>
-          <w:szCs w:val="24"/>
-        </w:rPr>
-      </w:pPr>
-    </w:p>
-    <w:p>
-      <w:pPr>
-        <w:rPr>
-          <w:sz w:val="24"/>
-          <w:szCs w:val="24"/>
-        </w:rPr>
-      </w:pPr>
-      <w:r>
-        <w:rPr>
-          <w:sz w:val="24"/>
-          <w:szCs w:val="24"/>
-        </w:rPr>
-        <w:t>Lista de Formularios:</w:t>
-      </w:r>
-    </w:p>
-    <w:p>
-      <w:pPr>
-        <w:rPr>
-          <w:sz w:val="24"/>
-          <w:szCs w:val="24"/>
-        </w:rPr>
-      </w:pPr>
-      <w:proofErr w:type="spellStart"/>
-      <w:r>
-        <w:rPr>
-          <w:sz w:val="24"/>
-          <w:szCs w:val="24"/>
-        </w:rPr>
-        <w:t>Login</w:t>
-      </w:r>
-      <w:proofErr w:type="spellEnd"/>
-    </w:p>
-    <w:p>
-      <w:pPr>
-        <w:rPr>
-          <w:sz w:val="24"/>
-          <w:szCs w:val="24"/>
-        </w:rPr>
-      </w:pPr>
-      <w:r>
-        <w:rPr>
-          <w:sz w:val="24"/>
-          <w:szCs w:val="24"/>
-        </w:rPr>
-        <w:t>Registro Usuario</w:t>
-      </w:r>
-    </w:p>
-    <w:p>
-      <w:pPr>
-        <w:rPr>
-          <w:sz w:val="24"/>
-          <w:szCs w:val="24"/>
-        </w:rPr>
-      </w:pPr>
-      <w:r>
-        <w:rPr>
-          <w:sz w:val="24"/>
-          <w:szCs w:val="24"/>
-        </w:rPr>
-        <w:t>Registro Empresario</w:t>
-      </w:r>
-    </w:p>
-    <w:p>
-      <w:pPr>
-        <w:rPr>
-          <w:sz w:val="24"/>
-          <w:szCs w:val="24"/>
-        </w:rPr>
-      </w:pPr>
-      <w:r>
-        <w:rPr>
-          <w:sz w:val="24"/>
-          <w:szCs w:val="24"/>
-        </w:rPr>
-        <w:t>Pantalla Principal</w:t>
-      </w:r>
-    </w:p>
-    <w:p>
-      <w:pPr>
-        <w:rPr>
-          <w:sz w:val="24"/>
-          <w:szCs w:val="24"/>
-        </w:rPr>
-      </w:pPr>
+        <w:pStyle w:val="Prrafodelista"/>
+        <w:numPr>
+          <w:ilvl w:val="0"/>
+          <w:numId w:val="1"/>
+        </w:numPr>
+        <w:rPr>
+          <w:b/>
+          <w:sz w:val="24"/>
+          <w:szCs w:val="24"/>
+        </w:rPr>
+      </w:pPr>
+      <w:r>
+        <w:rPr>
+          <w:b/>
+          <w:sz w:val="24"/>
+          <w:szCs w:val="24"/>
+        </w:rPr>
+        <w:t xml:space="preserve">Botón de idiomas: </w:t>
+      </w:r>
+      <w:r>
+        <w:rPr>
+          <w:sz w:val="24"/>
+          <w:szCs w:val="24"/>
+        </w:rPr>
+        <w:t xml:space="preserve">En cada pantalla </w:t>
+      </w:r>
       <w:bookmarkStart w:id="0" w:name="_GoBack"/>
       <w:bookmarkEnd w:id="0"/>
+    </w:p>
+    <w:p>
+      <w:pPr>
+        <w:rPr>
+          <w:sz w:val="24"/>
+          <w:szCs w:val="24"/>
+        </w:rPr>
+      </w:pPr>
+    </w:p>
+    <w:p>
+      <w:pPr>
+        <w:rPr>
+          <w:b/>
+          <w:sz w:val="24"/>
+          <w:szCs w:val="24"/>
+          <w:u w:val="single"/>
+        </w:rPr>
+      </w:pPr>
+      <w:r>
+        <w:rPr>
+          <w:b/>
+          <w:sz w:val="24"/>
+          <w:szCs w:val="24"/>
+          <w:u w:val="single"/>
+        </w:rPr>
+        <w:t>Lista de Formularios:</w:t>
+      </w:r>
+    </w:p>
+    <w:p>
+      <w:pPr>
+        <w:rPr>
+          <w:sz w:val="24"/>
+          <w:szCs w:val="24"/>
+        </w:rPr>
+      </w:pPr>
+      <w:proofErr w:type="spellStart"/>
+      <w:r>
+        <w:rPr>
+          <w:sz w:val="24"/>
+          <w:szCs w:val="24"/>
+        </w:rPr>
+        <w:t>Login</w:t>
+      </w:r>
+      <w:proofErr w:type="spellEnd"/>
+      <w:r>
+        <w:rPr>
+          <w:sz w:val="24"/>
+          <w:szCs w:val="24"/>
+        </w:rPr>
+        <w:t xml:space="preserve"> - </w:t>
+      </w:r>
+      <w:r>
+        <w:rPr>
+          <w:color w:val="FF0000"/>
+          <w:sz w:val="24"/>
+          <w:szCs w:val="24"/>
+        </w:rPr>
+        <w:t>(Merino)</w:t>
+      </w:r>
+    </w:p>
+    <w:p>
+      <w:pPr>
+        <w:rPr>
+          <w:sz w:val="24"/>
+          <w:szCs w:val="24"/>
+        </w:rPr>
+      </w:pPr>
+      <w:r>
+        <w:rPr>
+          <w:sz w:val="24"/>
+          <w:szCs w:val="24"/>
+        </w:rPr>
+        <w:t xml:space="preserve">Registro </w:t>
+      </w:r>
+      <w:r>
+        <w:rPr>
+          <w:sz w:val="24"/>
+          <w:szCs w:val="24"/>
+        </w:rPr>
+        <w:t>Usuario</w:t>
+      </w:r>
+      <w:r>
+        <w:rPr>
+          <w:sz w:val="24"/>
+          <w:szCs w:val="24"/>
+        </w:rPr>
+        <w:t xml:space="preserve"> - </w:t>
+      </w:r>
+      <w:r>
+        <w:rPr>
+          <w:color w:val="FF0000"/>
+          <w:sz w:val="24"/>
+          <w:szCs w:val="24"/>
+        </w:rPr>
+        <w:t>(Merino)</w:t>
+      </w:r>
+    </w:p>
+    <w:p>
+      <w:pPr>
+        <w:rPr>
+          <w:sz w:val="24"/>
+          <w:szCs w:val="24"/>
+        </w:rPr>
+      </w:pPr>
+      <w:r>
+        <w:rPr>
+          <w:sz w:val="24"/>
+          <w:szCs w:val="24"/>
+        </w:rPr>
+        <w:t>Perfil</w:t>
+      </w:r>
+      <w:r>
+        <w:rPr>
+          <w:sz w:val="24"/>
+          <w:szCs w:val="24"/>
+        </w:rPr>
+        <w:t xml:space="preserve"> Empresario</w:t>
+      </w:r>
+    </w:p>
+    <w:p>
+      <w:pPr>
+        <w:rPr>
+          <w:sz w:val="24"/>
+          <w:szCs w:val="24"/>
+        </w:rPr>
+      </w:pPr>
+      <w:r>
+        <w:rPr>
+          <w:sz w:val="24"/>
+          <w:szCs w:val="24"/>
+        </w:rPr>
+        <w:t>Perfil Cliente</w:t>
+      </w:r>
+    </w:p>
+    <w:p>
+      <w:pPr>
+        <w:rPr>
+          <w:sz w:val="24"/>
+          <w:szCs w:val="24"/>
+        </w:rPr>
+      </w:pPr>
+      <w:r>
+        <w:rPr>
+          <w:sz w:val="24"/>
+          <w:szCs w:val="24"/>
+        </w:rPr>
+        <w:t>Pantalla Principal</w:t>
+      </w:r>
+    </w:p>
+    <w:p>
+      <w:pPr>
+        <w:rPr>
+          <w:sz w:val="24"/>
+          <w:szCs w:val="24"/>
+        </w:rPr>
+      </w:pPr>
+      <w:r>
+        <w:rPr>
+          <w:sz w:val="24"/>
+          <w:szCs w:val="24"/>
+        </w:rPr>
+        <w:t xml:space="preserve">Pantalla de Empresa </w:t>
+      </w:r>
+      <w:r>
+        <w:rPr>
+          <w:sz w:val="24"/>
+          <w:szCs w:val="24"/>
+        </w:rPr>
+        <w:t>+ Zona comentarios + Servicios/Productos</w:t>
+      </w:r>
+    </w:p>
+    <w:p>
+      <w:pPr>
+        <w:rPr>
+          <w:sz w:val="24"/>
+          <w:szCs w:val="24"/>
+        </w:rPr>
+      </w:pPr>
+      <w:r>
+        <w:rPr>
+          <w:sz w:val="24"/>
+          <w:szCs w:val="24"/>
+        </w:rPr>
+        <w:t>Pantalla de resultados de búsqueda.</w:t>
+      </w:r>
+    </w:p>
+    <w:p>
+      <w:pPr>
+        <w:rPr>
+          <w:sz w:val="24"/>
+          <w:szCs w:val="24"/>
+        </w:rPr>
+      </w:pPr>
+      <w:r>
+        <w:rPr>
+          <w:sz w:val="24"/>
+          <w:szCs w:val="24"/>
+        </w:rPr>
+        <w:t>Ajustes</w:t>
+      </w:r>
+    </w:p>
+    <w:p>
+      <w:pPr>
+        <w:rPr>
+          <w:sz w:val="24"/>
+          <w:szCs w:val="24"/>
+        </w:rPr>
+      </w:pPr>
+    </w:p>
+    <w:p>
+      <w:pPr>
+        <w:rPr>
+          <w:sz w:val="24"/>
+          <w:szCs w:val="24"/>
+        </w:rPr>
+      </w:pPr>
     </w:p>
     <w:p>
       <w:pPr>

</xml_diff>

<commit_message>
Guardar cambios de la primera version del formulario de usuario
</commit_message>
<xml_diff>
--- a/doc/Diseño Formularios Windows.docx
+++ b/doc/Diseño Formularios Windows.docx
@@ -352,8 +352,6 @@
         </w:rPr>
         <w:t>Lelawadee</w:t>
       </w:r>
-      <w:bookmarkStart w:id="0" w:name="_GoBack"/>
-      <w:bookmarkEnd w:id="0"/>
     </w:p>
     <w:p>
       <w:pPr>
@@ -539,7 +537,99 @@
           <w:sz w:val="24"/>
           <w:szCs w:val="24"/>
         </w:rPr>
-        <w:t xml:space="preserve"> - </w:t>
+        <w:t xml:space="preserve"> </w:t>
+      </w:r>
+      <w:r>
+        <w:rPr>
+          <w:sz w:val="24"/>
+          <w:szCs w:val="24"/>
+        </w:rPr>
+        <w:t xml:space="preserve">- </w:t>
+      </w:r>
+      <w:r>
+        <w:rPr>
+          <w:color w:val="00B0F0"/>
+          <w:sz w:val="24"/>
+          <w:szCs w:val="24"/>
+        </w:rPr>
+        <w:t>(Roberto)</w:t>
+      </w:r>
+    </w:p>
+    <w:p>
+      <w:pPr>
+        <w:rPr>
+          <w:sz w:val="24"/>
+          <w:szCs w:val="24"/>
+          <w:u w:val="single"/>
+        </w:rPr>
+      </w:pPr>
+      <w:r>
+        <w:rPr>
+          <w:sz w:val="24"/>
+          <w:szCs w:val="24"/>
+        </w:rPr>
+        <w:t>Pantalla Principal</w:t>
+      </w:r>
+    </w:p>
+    <w:p>
+      <w:pPr>
+        <w:rPr>
+          <w:sz w:val="24"/>
+          <w:szCs w:val="24"/>
+        </w:rPr>
+      </w:pPr>
+      <w:r>
+        <w:rPr>
+          <w:sz w:val="24"/>
+          <w:szCs w:val="24"/>
+        </w:rPr>
+        <w:t xml:space="preserve">Pantalla de Empresa </w:t>
+      </w:r>
+      <w:r>
+        <w:rPr>
+          <w:sz w:val="24"/>
+          <w:szCs w:val="24"/>
+        </w:rPr>
+        <w:t>+ Zona comentarios + Servicios/Productos</w:t>
+      </w:r>
+    </w:p>
+    <w:p>
+      <w:pPr>
+        <w:rPr>
+          <w:sz w:val="24"/>
+          <w:szCs w:val="24"/>
+        </w:rPr>
+      </w:pPr>
+      <w:r>
+        <w:rPr>
+          <w:sz w:val="24"/>
+          <w:szCs w:val="24"/>
+        </w:rPr>
+        <w:t>Pantalla de resultados de búsqueda.</w:t>
+      </w:r>
+    </w:p>
+    <w:p>
+      <w:pPr>
+        <w:rPr>
+          <w:sz w:val="24"/>
+          <w:szCs w:val="24"/>
+        </w:rPr>
+      </w:pPr>
+      <w:bookmarkStart w:id="0" w:name="_GoBack"/>
+      <w:bookmarkEnd w:id="0"/>
+      <w:r>
+        <w:rPr>
+          <w:sz w:val="24"/>
+          <w:szCs w:val="24"/>
+        </w:rPr>
+        <w:t>Ajustes -</w:t>
+      </w:r>
+      <w:r>
+        <w:rPr>
+          <w:sz w:val="24"/>
+          <w:szCs w:val="24"/>
+        </w:rPr>
+        <w:t xml:space="preserve"> </w:t>
       </w:r>
       <w:r>
         <w:rPr>
@@ -548,74 +638,6 @@
           <w:szCs w:val="24"/>
         </w:rPr>
         <w:t>(Jaume)</w:t>
-      </w:r>
-    </w:p>
-    <w:p>
-      <w:pPr>
-        <w:rPr>
-          <w:sz w:val="24"/>
-          <w:szCs w:val="24"/>
-          <w:u w:val="single"/>
-        </w:rPr>
-      </w:pPr>
-      <w:r>
-        <w:rPr>
-          <w:sz w:val="24"/>
-          <w:szCs w:val="24"/>
-        </w:rPr>
-        <w:t>Pantalla Principal</w:t>
-      </w:r>
-    </w:p>
-    <w:p>
-      <w:pPr>
-        <w:rPr>
-          <w:sz w:val="24"/>
-          <w:szCs w:val="24"/>
-        </w:rPr>
-      </w:pPr>
-      <w:r>
-        <w:rPr>
-          <w:sz w:val="24"/>
-          <w:szCs w:val="24"/>
-        </w:rPr>
-        <w:t xml:space="preserve">Pantalla de Empresa </w:t>
-      </w:r>
-      <w:r>
-        <w:rPr>
-          <w:sz w:val="24"/>
-          <w:szCs w:val="24"/>
-        </w:rPr>
-        <w:t>+ Zona comentarios + Servicios/Productos</w:t>
-      </w:r>
-    </w:p>
-    <w:p>
-      <w:pPr>
-        <w:rPr>
-          <w:sz w:val="24"/>
-          <w:szCs w:val="24"/>
-        </w:rPr>
-      </w:pPr>
-      <w:r>
-        <w:rPr>
-          <w:sz w:val="24"/>
-          <w:szCs w:val="24"/>
-        </w:rPr>
-        <w:t>Pantalla de resultados de búsqueda.</w:t>
-      </w:r>
-    </w:p>
-    <w:p>
-      <w:pPr>
-        <w:rPr>
-          <w:sz w:val="24"/>
-          <w:szCs w:val="24"/>
-        </w:rPr>
-      </w:pPr>
-      <w:r>
-        <w:rPr>
-          <w:sz w:val="24"/>
-          <w:szCs w:val="24"/>
-        </w:rPr>
-        <w:t>Ajustes</w:t>
       </w:r>
     </w:p>
     <w:p>

</xml_diff>

<commit_message>
Archivo "Diseño Formularios Windows.docx" actualizado
</commit_message>
<xml_diff>
--- a/doc/Diseño Formularios Windows.docx
+++ b/doc/Diseño Formularios Windows.docx
@@ -1,6 +1,6 @@
 
 <file path=word/document.xml><?xml version="1.0" encoding="utf-8"?>
-<w:document xmlns:wpc="http://schemas.microsoft.com/office/word/2010/wordprocessingCanvas" xmlns:cx="http://schemas.microsoft.com/office/drawing/2014/chartex" xmlns:cx1="http://schemas.microsoft.com/office/drawing/2015/9/8/chartex" xmlns:mc="http://schemas.openxmlformats.org/markup-compatibility/2006" xmlns:o="urn:schemas-microsoft-com:office:office" xmlns:r="http://schemas.openxmlformats.org/officeDocument/2006/relationships" xmlns:m="http://schemas.openxmlformats.org/officeDocument/2006/math" xmlns:v="urn:schemas-microsoft-com:vml" xmlns:wp14="http://schemas.microsoft.com/office/word/2010/wordprocessingDrawing" xmlns:wp="http://schemas.openxmlformats.org/drawingml/2006/wordprocessingDrawing" xmlns:w10="urn:schemas-microsoft-com:office:word" xmlns:w="http://schemas.openxmlformats.org/wordprocessingml/2006/main" xmlns:w14="http://schemas.microsoft.com/office/word/2010/wordml" xmlns:w15="http://schemas.microsoft.com/office/word/2012/wordml" xmlns:w16se="http://schemas.microsoft.com/office/word/2015/wordml/symex" xmlns:wpg="http://schemas.microsoft.com/office/word/2010/wordprocessingGroup" xmlns:wpi="http://schemas.microsoft.com/office/word/2010/wordprocessingInk" xmlns:wne="http://schemas.microsoft.com/office/word/2006/wordml" xmlns:wps="http://schemas.microsoft.com/office/word/2010/wordprocessingShape" mc:Ignorable="w14 w15 w16se wp14">
+<w:document xmlns:wpc="http://schemas.microsoft.com/office/word/2010/wordprocessingCanvas" xmlns:cx="http://schemas.microsoft.com/office/drawing/2014/chartex" xmlns:cx1="http://schemas.microsoft.com/office/drawing/2015/9/8/chartex" xmlns:cx2="http://schemas.microsoft.com/office/drawing/2015/10/21/chartex" xmlns:cx3="http://schemas.microsoft.com/office/drawing/2016/5/9/chartex" xmlns:cx4="http://schemas.microsoft.com/office/drawing/2016/5/10/chartex" xmlns:cx5="http://schemas.microsoft.com/office/drawing/2016/5/11/chartex" xmlns:cx6="http://schemas.microsoft.com/office/drawing/2016/5/12/chartex" xmlns:cx7="http://schemas.microsoft.com/office/drawing/2016/5/13/chartex" xmlns:cx8="http://schemas.microsoft.com/office/drawing/2016/5/14/chartex" xmlns:mc="http://schemas.openxmlformats.org/markup-compatibility/2006" xmlns:aink="http://schemas.microsoft.com/office/drawing/2016/ink" xmlns:am3d="http://schemas.microsoft.com/office/drawing/2017/model3d" xmlns:o="urn:schemas-microsoft-com:office:office" xmlns:oel="http://schemas.microsoft.com/office/2019/extlst" xmlns:r="http://schemas.openxmlformats.org/officeDocument/2006/relationships" xmlns:m="http://schemas.openxmlformats.org/officeDocument/2006/math" xmlns:v="urn:schemas-microsoft-com:vml" xmlns:wp14="http://schemas.microsoft.com/office/word/2010/wordprocessingDrawing" xmlns:wp="http://schemas.openxmlformats.org/drawingml/2006/wordprocessingDrawing" xmlns:w10="urn:schemas-microsoft-com:office:word" xmlns:w="http://schemas.openxmlformats.org/wordprocessingml/2006/main" xmlns:w14="http://schemas.microsoft.com/office/word/2010/wordml" xmlns:w15="http://schemas.microsoft.com/office/word/2012/wordml" xmlns:w16cex="http://schemas.microsoft.com/office/word/2018/wordml/cex" xmlns:w16cid="http://schemas.microsoft.com/office/word/2016/wordml/cid" xmlns:w16="http://schemas.microsoft.com/office/word/2018/wordml" xmlns:w16sdtdh="http://schemas.microsoft.com/office/word/2020/wordml/sdtdatahash" xmlns:w16se="http://schemas.microsoft.com/office/word/2015/wordml/symex" xmlns:wpg="http://schemas.microsoft.com/office/word/2010/wordprocessingGroup" xmlns:wpi="http://schemas.microsoft.com/office/word/2010/wordprocessingInk" xmlns:wne="http://schemas.microsoft.com/office/word/2006/wordml" xmlns:wps="http://schemas.microsoft.com/office/word/2010/wordprocessingShape" mc:Ignorable="w14 w15 w16se w16cid w16 w16cex w16sdtdh wp14">
   <w:body>
     <w:p>
       <w:pPr>
@@ -110,7 +110,7 @@
     </w:p>
     <w:p>
       <w:pPr>
-        <w:pStyle w:val="Prrafodelista"/>
+        <w:pStyle w:val="Pargrafdellista"/>
         <w:numPr>
           <w:ilvl w:val="0"/>
           <w:numId w:val="1"/>
@@ -121,23 +121,13 @@
           <w:szCs w:val="24"/>
         </w:rPr>
       </w:pPr>
-      <w:proofErr w:type="spellStart"/>
-      <w:r>
-        <w:rPr>
-          <w:b/>
-          <w:sz w:val="24"/>
-          <w:szCs w:val="24"/>
-        </w:rPr>
-        <w:t>Responsive</w:t>
-      </w:r>
-      <w:proofErr w:type="spellEnd"/>
-      <w:r>
-        <w:rPr>
-          <w:b/>
-          <w:sz w:val="24"/>
-          <w:szCs w:val="24"/>
-        </w:rPr>
-        <w:t>:</w:t>
+      <w:r>
+        <w:rPr>
+          <w:b/>
+          <w:sz w:val="24"/>
+          <w:szCs w:val="24"/>
+        </w:rPr>
+        <w:t>Responsive:</w:t>
       </w:r>
       <w:r>
         <w:rPr>
@@ -185,7 +175,7 @@
     </w:p>
     <w:p>
       <w:pPr>
-        <w:pStyle w:val="Prrafodelista"/>
+        <w:pStyle w:val="Pargrafdellista"/>
         <w:numPr>
           <w:ilvl w:val="0"/>
           <w:numId w:val="1"/>
@@ -227,7 +217,7 @@
     </w:p>
     <w:p>
       <w:pPr>
-        <w:pStyle w:val="Prrafodelista"/>
+        <w:pStyle w:val="Pargrafdellista"/>
         <w:numPr>
           <w:ilvl w:val="0"/>
           <w:numId w:val="1"/>
@@ -264,7 +254,7 @@
     </w:p>
     <w:p>
       <w:pPr>
-        <w:pStyle w:val="Prrafodelista"/>
+        <w:pStyle w:val="Pargrafdellista"/>
         <w:numPr>
           <w:ilvl w:val="0"/>
           <w:numId w:val="1"/>
@@ -318,7 +308,7 @@
     </w:p>
     <w:p>
       <w:pPr>
-        <w:pStyle w:val="Prrafodelista"/>
+        <w:pStyle w:val="Pargrafdellista"/>
         <w:numPr>
           <w:ilvl w:val="0"/>
           <w:numId w:val="1"/>
@@ -355,7 +345,7 @@
     </w:p>
     <w:p>
       <w:pPr>
-        <w:pStyle w:val="Prrafodelista"/>
+        <w:pStyle w:val="Pargrafdellista"/>
         <w:numPr>
           <w:ilvl w:val="0"/>
           <w:numId w:val="1"/>
@@ -412,42 +402,81 @@
     <w:p>
       <w:pPr>
         <w:rPr>
+          <w:color w:val="FF0000"/>
+          <w:sz w:val="24"/>
+          <w:szCs w:val="24"/>
+          <w:lang w:val="it-IT"/>
+        </w:rPr>
+      </w:pPr>
+      <w:proofErr w:type="gramStart"/>
+      <w:r>
+        <w:rPr>
           <w:strike/>
           <w:sz w:val="24"/>
           <w:szCs w:val="24"/>
-        </w:rPr>
-      </w:pPr>
-      <w:proofErr w:type="spellStart"/>
+          <w:lang w:val="it-IT"/>
+        </w:rPr>
+        <w:t>Login</w:t>
+      </w:r>
       <w:r>
         <w:rPr>
           <w:strike/>
           <w:sz w:val="24"/>
           <w:szCs w:val="24"/>
-        </w:rPr>
-        <w:t>Login</w:t>
-      </w:r>
-      <w:proofErr w:type="spellEnd"/>
+          <w:lang w:val="it-IT"/>
+        </w:rPr>
+        <w:t xml:space="preserve"> </w:t>
+      </w:r>
       <w:r>
         <w:rPr>
           <w:strike/>
           <w:sz w:val="24"/>
           <w:szCs w:val="24"/>
+          <w:lang w:val="it-IT"/>
         </w:rPr>
         <w:t xml:space="preserve"> </w:t>
       </w:r>
-    </w:p>
-    <w:p>
-      <w:pPr>
+      <w:r>
+        <w:rPr>
+          <w:sz w:val="24"/>
+          <w:szCs w:val="24"/>
+          <w:lang w:val="it-IT"/>
+        </w:rPr>
+        <w:t>-</w:t>
+      </w:r>
+      <w:proofErr w:type="gramEnd"/>
+      <w:r>
+        <w:rPr>
+          <w:sz w:val="24"/>
+          <w:szCs w:val="24"/>
+          <w:lang w:val="it-IT"/>
+        </w:rPr>
+        <w:t xml:space="preserve"> </w:t>
+      </w:r>
+      <w:r>
         <w:rPr>
           <w:color w:val="FF0000"/>
           <w:sz w:val="24"/>
           <w:szCs w:val="24"/>
-        </w:rPr>
-      </w:pPr>
-      <w:r>
-        <w:rPr>
-          <w:sz w:val="24"/>
-          <w:szCs w:val="24"/>
+          <w:lang w:val="it-IT"/>
+        </w:rPr>
+        <w:t>(Merino)</w:t>
+      </w:r>
+    </w:p>
+    <w:p>
+      <w:pPr>
+        <w:rPr>
+          <w:color w:val="FF0000"/>
+          <w:sz w:val="24"/>
+          <w:szCs w:val="24"/>
+          <w:lang w:val="it-IT"/>
+        </w:rPr>
+      </w:pPr>
+      <w:r>
+        <w:rPr>
+          <w:sz w:val="24"/>
+          <w:szCs w:val="24"/>
+          <w:lang w:val="it-IT"/>
         </w:rPr>
         <w:t xml:space="preserve">Registro </w:t>
       </w:r>
@@ -455,6 +484,7 @@
         <w:rPr>
           <w:sz w:val="24"/>
           <w:szCs w:val="24"/>
+          <w:lang w:val="it-IT"/>
         </w:rPr>
         <w:t>Usuario</w:t>
       </w:r>
@@ -462,6 +492,7 @@
         <w:rPr>
           <w:sz w:val="24"/>
           <w:szCs w:val="24"/>
+          <w:lang w:val="it-IT"/>
         </w:rPr>
         <w:t xml:space="preserve"> </w:t>
       </w:r>
@@ -469,6 +500,7 @@
         <w:rPr>
           <w:sz w:val="24"/>
           <w:szCs w:val="24"/>
+          <w:lang w:val="it-IT"/>
         </w:rPr>
         <w:t xml:space="preserve">- </w:t>
       </w:r>
@@ -477,6 +509,7 @@
           <w:color w:val="FF0000"/>
           <w:sz w:val="24"/>
           <w:szCs w:val="24"/>
+          <w:lang w:val="it-IT"/>
         </w:rPr>
         <w:t>(Merino)</w:t>
       </w:r>
@@ -537,14 +570,7 @@
           <w:sz w:val="24"/>
           <w:szCs w:val="24"/>
         </w:rPr>
-        <w:t xml:space="preserve"> </w:t>
-      </w:r>
-      <w:r>
-        <w:rPr>
-          <w:sz w:val="24"/>
-          <w:szCs w:val="24"/>
-        </w:rPr>
-        <w:t xml:space="preserve">- </w:t>
+        <w:t xml:space="preserve"> - </w:t>
       </w:r>
       <w:r>
         <w:rPr>
@@ -615,21 +641,12 @@
           <w:szCs w:val="24"/>
         </w:rPr>
       </w:pPr>
-      <w:bookmarkStart w:id="0" w:name="_GoBack"/>
-      <w:bookmarkEnd w:id="0"/>
-      <w:r>
-        <w:rPr>
-          <w:sz w:val="24"/>
-          <w:szCs w:val="24"/>
-        </w:rPr>
-        <w:t>Ajustes -</w:t>
-      </w:r>
-      <w:r>
-        <w:rPr>
-          <w:sz w:val="24"/>
-          <w:szCs w:val="24"/>
-        </w:rPr>
-        <w:t xml:space="preserve"> </w:t>
+      <w:r>
+        <w:rPr>
+          <w:sz w:val="24"/>
+          <w:szCs w:val="24"/>
+        </w:rPr>
+        <w:t xml:space="preserve">Ajustes - </w:t>
       </w:r>
       <w:r>
         <w:rPr>
@@ -683,7 +700,7 @@
 </file>
 
 <file path=word/numbering.xml><?xml version="1.0" encoding="utf-8"?>
-<w:numbering xmlns:wpc="http://schemas.microsoft.com/office/word/2010/wordprocessingCanvas" xmlns:cx="http://schemas.microsoft.com/office/drawing/2014/chartex" xmlns:cx1="http://schemas.microsoft.com/office/drawing/2015/9/8/chartex" xmlns:mc="http://schemas.openxmlformats.org/markup-compatibility/2006" xmlns:o="urn:schemas-microsoft-com:office:office" xmlns:r="http://schemas.openxmlformats.org/officeDocument/2006/relationships" xmlns:m="http://schemas.openxmlformats.org/officeDocument/2006/math" xmlns:v="urn:schemas-microsoft-com:vml" xmlns:wp14="http://schemas.microsoft.com/office/word/2010/wordprocessingDrawing" xmlns:wp="http://schemas.openxmlformats.org/drawingml/2006/wordprocessingDrawing" xmlns:w10="urn:schemas-microsoft-com:office:word" xmlns:w="http://schemas.openxmlformats.org/wordprocessingml/2006/main" xmlns:w14="http://schemas.microsoft.com/office/word/2010/wordml" xmlns:w15="http://schemas.microsoft.com/office/word/2012/wordml" xmlns:w16se="http://schemas.microsoft.com/office/word/2015/wordml/symex" xmlns:wpg="http://schemas.microsoft.com/office/word/2010/wordprocessingGroup" xmlns:wpi="http://schemas.microsoft.com/office/word/2010/wordprocessingInk" xmlns:wne="http://schemas.microsoft.com/office/word/2006/wordml" xmlns:wps="http://schemas.microsoft.com/office/word/2010/wordprocessingShape" mc:Ignorable="w14 w15 w16se wp14">
+<w:numbering xmlns:wpc="http://schemas.microsoft.com/office/word/2010/wordprocessingCanvas" xmlns:cx="http://schemas.microsoft.com/office/drawing/2014/chartex" xmlns:cx1="http://schemas.microsoft.com/office/drawing/2015/9/8/chartex" xmlns:cx2="http://schemas.microsoft.com/office/drawing/2015/10/21/chartex" xmlns:cx3="http://schemas.microsoft.com/office/drawing/2016/5/9/chartex" xmlns:cx4="http://schemas.microsoft.com/office/drawing/2016/5/10/chartex" xmlns:cx5="http://schemas.microsoft.com/office/drawing/2016/5/11/chartex" xmlns:cx6="http://schemas.microsoft.com/office/drawing/2016/5/12/chartex" xmlns:cx7="http://schemas.microsoft.com/office/drawing/2016/5/13/chartex" xmlns:cx8="http://schemas.microsoft.com/office/drawing/2016/5/14/chartex" xmlns:mc="http://schemas.openxmlformats.org/markup-compatibility/2006" xmlns:aink="http://schemas.microsoft.com/office/drawing/2016/ink" xmlns:am3d="http://schemas.microsoft.com/office/drawing/2017/model3d" xmlns:o="urn:schemas-microsoft-com:office:office" xmlns:oel="http://schemas.microsoft.com/office/2019/extlst" xmlns:r="http://schemas.openxmlformats.org/officeDocument/2006/relationships" xmlns:m="http://schemas.openxmlformats.org/officeDocument/2006/math" xmlns:v="urn:schemas-microsoft-com:vml" xmlns:wp14="http://schemas.microsoft.com/office/word/2010/wordprocessingDrawing" xmlns:wp="http://schemas.openxmlformats.org/drawingml/2006/wordprocessingDrawing" xmlns:w10="urn:schemas-microsoft-com:office:word" xmlns:w="http://schemas.openxmlformats.org/wordprocessingml/2006/main" xmlns:w14="http://schemas.microsoft.com/office/word/2010/wordml" xmlns:w15="http://schemas.microsoft.com/office/word/2012/wordml" xmlns:w16cex="http://schemas.microsoft.com/office/word/2018/wordml/cex" xmlns:w16cid="http://schemas.microsoft.com/office/word/2016/wordml/cid" xmlns:w16="http://schemas.microsoft.com/office/word/2018/wordml" xmlns:w16sdtdh="http://schemas.microsoft.com/office/word/2020/wordml/sdtdatahash" xmlns:w16se="http://schemas.microsoft.com/office/word/2015/wordml/symex" xmlns:wpg="http://schemas.microsoft.com/office/word/2010/wordprocessingGroup" xmlns:wpi="http://schemas.microsoft.com/office/word/2010/wordprocessingInk" xmlns:wne="http://schemas.microsoft.com/office/word/2006/wordml" xmlns:wps="http://schemas.microsoft.com/office/word/2010/wordprocessingShape" mc:Ignorable="w14 w15 w16se w16cid w16 w16cex w16sdtdh wp14">
   <w:abstractNum w:abstractNumId="0" w15:restartNumberingAfterBreak="0">
     <w:nsid w:val="7D883058"/>
     <w:multiLevelType w:val="hybridMultilevel"/>
@@ -796,14 +813,14 @@
       </w:rPr>
     </w:lvl>
   </w:abstractNum>
-  <w:num w:numId="1">
+  <w:num w:numId="1" w16cid:durableId="1969504653">
     <w:abstractNumId w:val="0"/>
   </w:num>
 </w:numbering>
 </file>
 
 <file path=word/styles.xml><?xml version="1.0" encoding="utf-8"?>
-<w:styles xmlns:mc="http://schemas.openxmlformats.org/markup-compatibility/2006" xmlns:r="http://schemas.openxmlformats.org/officeDocument/2006/relationships" xmlns:w="http://schemas.openxmlformats.org/wordprocessingml/2006/main" xmlns:w14="http://schemas.microsoft.com/office/word/2010/wordml" xmlns:w15="http://schemas.microsoft.com/office/word/2012/wordml" xmlns:w16se="http://schemas.microsoft.com/office/word/2015/wordml/symex" mc:Ignorable="w14 w15 w16se">
+<w:styles xmlns:mc="http://schemas.openxmlformats.org/markup-compatibility/2006" xmlns:r="http://schemas.openxmlformats.org/officeDocument/2006/relationships" xmlns:w="http://schemas.openxmlformats.org/wordprocessingml/2006/main" xmlns:w14="http://schemas.microsoft.com/office/word/2010/wordml" xmlns:w15="http://schemas.microsoft.com/office/word/2012/wordml" xmlns:w16cex="http://schemas.microsoft.com/office/word/2018/wordml/cex" xmlns:w16cid="http://schemas.microsoft.com/office/word/2016/wordml/cid" xmlns:w16="http://schemas.microsoft.com/office/word/2018/wordml" xmlns:w16sdtdh="http://schemas.microsoft.com/office/word/2020/wordml/sdtdatahash" xmlns:w16se="http://schemas.microsoft.com/office/word/2015/wordml/symex" mc:Ignorable="w14 w15 w16se w16cid w16 w16cex w16sdtdh">
   <w:docDefaults>
     <w:rPrDefault>
       <w:rPr>
@@ -819,7 +836,7 @@
       </w:pPr>
     </w:pPrDefault>
   </w:docDefaults>
-  <w:latentStyles w:defLockedState="0" w:defUIPriority="99" w:defSemiHidden="0" w:defUnhideWhenUsed="0" w:defQFormat="0" w:count="371">
+  <w:latentStyles w:defLockedState="0" w:defUIPriority="99" w:defSemiHidden="0" w:defUnhideWhenUsed="0" w:defQFormat="0" w:count="376">
     <w:lsdException w:name="Normal" w:uiPriority="0" w:qFormat="1"/>
     <w:lsdException w:name="heading 1" w:uiPriority="9" w:qFormat="1"/>
     <w:lsdException w:name="heading 2" w:semiHidden="1" w:uiPriority="9" w:unhideWhenUsed="1" w:qFormat="1"/>
@@ -925,7 +942,6 @@
     <w:lsdException w:name="HTML Sample" w:semiHidden="1" w:unhideWhenUsed="1"/>
     <w:lsdException w:name="HTML Typewriter" w:semiHidden="1" w:unhideWhenUsed="1"/>
     <w:lsdException w:name="HTML Variable" w:semiHidden="1" w:unhideWhenUsed="1"/>
-    <w:lsdException w:name="Normal Table" w:semiHidden="1" w:unhideWhenUsed="1"/>
     <w:lsdException w:name="annotation subject" w:semiHidden="1" w:unhideWhenUsed="1"/>
     <w:lsdException w:name="No List" w:semiHidden="1" w:unhideWhenUsed="1"/>
     <w:lsdException w:name="Outline List 1" w:semiHidden="1" w:unhideWhenUsed="1"/>
@@ -968,11 +984,8 @@
     <w:lsdException w:name="Table Contemporary" w:semiHidden="1" w:unhideWhenUsed="1"/>
     <w:lsdException w:name="Table Elegant" w:semiHidden="1" w:unhideWhenUsed="1"/>
     <w:lsdException w:name="Table Professional" w:semiHidden="1" w:unhideWhenUsed="1"/>
-    <w:lsdException w:name="Table Subtle 1" w:semiHidden="1" w:unhideWhenUsed="1"/>
     <w:lsdException w:name="Table Subtle 2" w:semiHidden="1" w:unhideWhenUsed="1"/>
     <w:lsdException w:name="Table Web 1" w:semiHidden="1" w:unhideWhenUsed="1"/>
-    <w:lsdException w:name="Table Web 2" w:semiHidden="1" w:unhideWhenUsed="1"/>
-    <w:lsdException w:name="Table Web 3" w:semiHidden="1" w:unhideWhenUsed="1"/>
     <w:lsdException w:name="Balloon Text" w:semiHidden="1" w:unhideWhenUsed="1"/>
     <w:lsdException w:name="Table Grid" w:uiPriority="39"/>
     <w:lsdException w:name="Table Theme" w:semiHidden="1" w:unhideWhenUsed="1"/>
@@ -1191,18 +1204,23 @@
     <w:lsdException w:name="List Table 5 Dark Accent 6" w:uiPriority="50"/>
     <w:lsdException w:name="List Table 6 Colorful Accent 6" w:uiPriority="51"/>
     <w:lsdException w:name="List Table 7 Colorful Accent 6" w:uiPriority="52"/>
+    <w:lsdException w:name="Mention" w:semiHidden="1" w:unhideWhenUsed="1"/>
+    <w:lsdException w:name="Smart Hyperlink" w:semiHidden="1" w:unhideWhenUsed="1"/>
+    <w:lsdException w:name="Hashtag" w:semiHidden="1" w:unhideWhenUsed="1"/>
+    <w:lsdException w:name="Unresolved Mention" w:semiHidden="1" w:unhideWhenUsed="1"/>
+    <w:lsdException w:name="Smart Link" w:semiHidden="1" w:unhideWhenUsed="1"/>
   </w:latentStyles>
   <w:style w:type="paragraph" w:default="1" w:styleId="Normal">
     <w:name w:val="Normal"/>
     <w:qFormat/>
   </w:style>
-  <w:style w:type="character" w:default="1" w:styleId="Fuentedeprrafopredeter">
+  <w:style w:type="character" w:default="1" w:styleId="Tipusdelletraperdefectedelpargraf">
     <w:name w:val="Default Paragraph Font"/>
     <w:uiPriority w:val="1"/>
     <w:semiHidden/>
     <w:unhideWhenUsed/>
   </w:style>
-  <w:style w:type="table" w:default="1" w:styleId="Tablanormal">
+  <w:style w:type="table" w:default="1" w:styleId="Taulanormal">
     <w:name w:val="Normal Table"/>
     <w:uiPriority w:val="99"/>
     <w:semiHidden/>
@@ -1217,13 +1235,13 @@
       </w:tblCellMar>
     </w:tblPr>
   </w:style>
-  <w:style w:type="numbering" w:default="1" w:styleId="Sinlista">
+  <w:style w:type="numbering" w:default="1" w:styleId="Sensellista">
     <w:name w:val="No List"/>
     <w:uiPriority w:val="99"/>
     <w:semiHidden/>
     <w:unhideWhenUsed/>
   </w:style>
-  <w:style w:type="paragraph" w:styleId="Prrafodelista">
+  <w:style w:type="paragraph" w:styleId="Pargrafdellista">
     <w:name w:val="List Paragraph"/>
     <w:basedOn w:val="Normal"/>
     <w:uiPriority w:val="34"/>

</xml_diff>